<commit_message>
PdpCore and PdpEngine mvn projects created
</commit_message>
<xml_diff>
--- a/Documentation/HiWi Doc/14_notes.docx
+++ b/Documentation/HiWi Doc/14_notes.docx
@@ -24,7 +24,10 @@
     <w:p/>
     <w:p>
       <w:r>
-        <w:t>TODO:</w:t>
+        <w:t>Done</w:t>
+      </w:r>
+      <w:r>
+        <w:t>:</w:t>
       </w:r>
     </w:p>
     <w:p>
@@ -36,6 +39,9 @@
         </w:numPr>
       </w:pPr>
       <w:r>
+        <w:t xml:space="preserve">Fix INIBIT typo to </w:t>
+      </w:r>
+      <w:r>
         <w:t>INHIBIT in EStatus</w:t>
       </w:r>
     </w:p>
@@ -50,6 +56,9 @@
       <w:r>
         <w:t>Create interface IStatus</w:t>
       </w:r>
+      <w:r>
+        <w:t xml:space="preserve"> (lots of changes …)</w:t>
+      </w:r>
     </w:p>
     <w:p>
       <w:pPr>
@@ -60,7 +69,7 @@
         </w:numPr>
       </w:pPr>
       <w:r>
-        <w:t>When PDP notified actual event wait for answer from PIP and PDP before processing next event.</w:t>
+        <w:t>Put notes in the git</w:t>
       </w:r>
     </w:p>
     <w:p>
@@ -70,9 +79,33 @@
           <w:ilvl w:val="0"/>
           <w:numId w:val="13"/>
         </w:numPr>
-      </w:pPr>
-      <w:r>
-        <w:t>DataFlowModel</w:t>
+        <w:rPr>
+          <w:b/>
+        </w:rPr>
+      </w:pPr>
+      <w:r>
+        <w:rPr>
+          <w:b/>
+        </w:rPr>
+        <w:t xml:space="preserve">PipModel </w:t>
+      </w:r>
+      <w:r>
+        <w:rPr>
+          <w:b/>
+        </w:rPr>
+        <w:t xml:space="preserve">rewritten </w:t>
+      </w:r>
+      <w:r>
+        <w:rPr>
+          <w:b/>
+        </w:rPr>
+        <w:t>(80</w:t>
+      </w:r>
+      <w:r>
+        <w:rPr>
+          <w:b/>
+        </w:rPr>
+        <w:t>%)</w:t>
       </w:r>
     </w:p>
     <w:p>
@@ -84,7 +117,10 @@
         </w:numPr>
       </w:pPr>
       <w:r>
-        <w:t>Create PdpCore and PdpEngine</w:t>
+        <w:t xml:space="preserve">Check the following: </w:t>
+      </w:r>
+      <w:r>
+        <w:t>When PDP notified actual event wait for answer from PIP and PDP before processing next event.</w:t>
       </w:r>
     </w:p>
     <w:p>
@@ -96,23 +132,7 @@
         </w:numPr>
       </w:pPr>
       <w:r>
-        <w:t>Rename:</w:t>
-      </w:r>
-    </w:p>
-    <w:p>
-      <w:pPr>
-        <w:ind w:left="720"/>
-      </w:pPr>
-      <w:r>
-        <w:t>IDataEventMap -&gt; IDataEvent2EventMap</w:t>
-      </w:r>
-    </w:p>
-    <w:p>
-      <w:pPr>
-        <w:ind w:left="720"/>
-      </w:pPr>
-      <w:r>
-        <w:t>IStateEventMap -&gt; IState2EventMap</w:t>
+        <w:t>Create PdpCore and PdpEngine</w:t>
       </w:r>
     </w:p>
     <w:p>
@@ -124,7 +144,23 @@
         </w:numPr>
       </w:pPr>
       <w:r>
-        <w:t>Put the files (notes) in the git</w:t>
+        <w:t>Rename:</w:t>
+      </w:r>
+    </w:p>
+    <w:p>
+      <w:pPr>
+        <w:ind w:left="720"/>
+      </w:pPr>
+      <w:r>
+        <w:t>IDataEventMap -&gt; IDataEvent2EventMap</w:t>
+      </w:r>
+    </w:p>
+    <w:p>
+      <w:pPr>
+        <w:ind w:left="720"/>
+      </w:pPr>
+      <w:r>
+        <w:t>IStateEventMap -&gt; IState2EventMap</w:t>
       </w:r>
     </w:p>
     <w:p/>

</xml_diff>